<commit_message>
Update on meeting minutes 22/10
</commit_message>
<xml_diff>
--- a/Meeting Minutes/221017_Meeting_Minutes.docx
+++ b/Meeting Minutes/221017_Meeting_Minutes.docx
@@ -1,6 +1,6 @@
 
 <file path=word/document.xml><?xml version="1.0" encoding="utf-8"?>
-<w:document xmlns:wpc="http://schemas.microsoft.com/office/word/2010/wordprocessingCanvas" xmlns:cx="http://schemas.microsoft.com/office/drawing/2014/chartex" xmlns:cx1="http://schemas.microsoft.com/office/drawing/2015/9/8/chartex" xmlns:cx2="http://schemas.microsoft.com/office/drawing/2015/10/21/chartex" xmlns:cx3="http://schemas.microsoft.com/office/drawing/2016/5/9/chartex" xmlns:cx4="http://schemas.microsoft.com/office/drawing/2016/5/10/chartex" xmlns:cx5="http://schemas.microsoft.com/office/drawing/2016/5/11/chartex" xmlns:cx6="http://schemas.microsoft.com/office/drawing/2016/5/12/chartex" xmlns:cx7="http://schemas.microsoft.com/office/drawing/2016/5/13/chartex" xmlns:cx8="http://schemas.microsoft.com/office/drawing/2016/5/14/chartex" xmlns:mc="http://schemas.openxmlformats.org/markup-compatibility/2006" xmlns:aink="http://schemas.microsoft.com/office/drawing/2016/ink" xmlns:am3d="http://schemas.microsoft.com/office/drawing/2017/model3d" xmlns:o="urn:schemas-microsoft-com:office:office" xmlns:r="http://schemas.openxmlformats.org/officeDocument/2006/relationships" xmlns:m="http://schemas.openxmlformats.org/officeDocument/2006/math" xmlns:v="urn:schemas-microsoft-com:vml" xmlns:wp14="http://schemas.microsoft.com/office/word/2010/wordprocessingDrawing" xmlns:wp="http://schemas.openxmlformats.org/drawingml/2006/wordprocessingDrawing" xmlns:w10="urn:schemas-microsoft-com:office:word" xmlns:w="http://schemas.openxmlformats.org/wordprocessingml/2006/main" xmlns:w14="http://schemas.microsoft.com/office/word/2010/wordml" xmlns:w15="http://schemas.microsoft.com/office/word/2012/wordml" xmlns:w16se="http://schemas.microsoft.com/office/word/2015/wordml/symex" xmlns:wpg="http://schemas.microsoft.com/office/word/2010/wordprocessingGroup" xmlns:wpi="http://schemas.microsoft.com/office/word/2010/wordprocessingInk" xmlns:wne="http://schemas.microsoft.com/office/word/2006/wordml" xmlns:wps="http://schemas.microsoft.com/office/word/2010/wordprocessingShape" mc:Ignorable="w14 w15 w16se wp14">
+<w:document xmlns:wpc="http://schemas.microsoft.com/office/word/2010/wordprocessingCanvas" xmlns:mo="http://schemas.microsoft.com/office/mac/office/2008/main" xmlns:mc="http://schemas.openxmlformats.org/markup-compatibility/2006" xmlns:mv="urn:schemas-microsoft-com:mac:vml" xmlns:o="urn:schemas-microsoft-com:office:office" xmlns:r="http://schemas.openxmlformats.org/officeDocument/2006/relationships" xmlns:m="http://schemas.openxmlformats.org/officeDocument/2006/math" xmlns:v="urn:schemas-microsoft-com:vml" xmlns:wp14="http://schemas.microsoft.com/office/word/2010/wordprocessingDrawing" xmlns:wp="http://schemas.openxmlformats.org/drawingml/2006/wordprocessingDrawing" xmlns:w10="urn:schemas-microsoft-com:office:word" xmlns:w="http://schemas.openxmlformats.org/wordprocessingml/2006/main" xmlns:w14="http://schemas.microsoft.com/office/word/2010/wordml" xmlns:w15="http://schemas.microsoft.com/office/word/2012/wordml" xmlns:wpg="http://schemas.microsoft.com/office/word/2010/wordprocessingGroup" xmlns:wpi="http://schemas.microsoft.com/office/word/2010/wordprocessingInk" xmlns:wne="http://schemas.microsoft.com/office/word/2006/wordml" xmlns:wps="http://schemas.microsoft.com/office/word/2010/wordprocessingShape" mc:Ignorable="w14 w15 wp14">
   <w:body>
     <w:tbl>
       <w:tblPr>
@@ -519,7 +519,21 @@
               <w:rPr>
                 <w:rFonts w:cstheme="minorHAnsi"/>
               </w:rPr>
-              <w:t xml:space="preserve">, went to study master of innovation in SMU, wanted to kickstart this </w:t>
+              <w:t xml:space="preserve">, went to study master of innovation in SMU, wanted to </w:t>
+            </w:r>
+            <w:proofErr w:type="spellStart"/>
+            <w:r>
+              <w:rPr>
+                <w:rFonts w:cstheme="minorHAnsi"/>
+              </w:rPr>
+              <w:t>kickstart</w:t>
+            </w:r>
+            <w:proofErr w:type="spellEnd"/>
+            <w:r>
+              <w:rPr>
+                <w:rFonts w:cstheme="minorHAnsi"/>
+              </w:rPr>
+              <w:t xml:space="preserve"> this </w:t>
             </w:r>
             <w:proofErr w:type="spellStart"/>
             <w:r>
@@ -659,7 +673,6 @@
                 <w:rFonts w:cstheme="minorHAnsi"/>
               </w:rPr>
             </w:pPr>
-            <w:bookmarkStart w:id="0" w:name="_GoBack"/>
             <w:r>
               <w:rPr>
                 <w:rFonts w:cstheme="minorHAnsi"/>
@@ -678,11 +691,19 @@
               </w:rPr>
               <w:t xml:space="preserve"> previously held jobs in FMCGs including IBM and Accenture as well as big consulting firms. Passionate about Robotics, he pursued a degree in Master of Innovation in SMU to assist the </w:t>
             </w:r>
-            <w:r>
-              <w:rPr>
-                <w:rFonts w:cstheme="minorHAnsi"/>
-              </w:rPr>
-              <w:t xml:space="preserve">kickstart of his </w:t>
+            <w:proofErr w:type="spellStart"/>
+            <w:r>
+              <w:rPr>
+                <w:rFonts w:cstheme="minorHAnsi"/>
+              </w:rPr>
+              <w:t>kickstart</w:t>
+            </w:r>
+            <w:proofErr w:type="spellEnd"/>
+            <w:r>
+              <w:rPr>
+                <w:rFonts w:cstheme="minorHAnsi"/>
+              </w:rPr>
+              <w:t xml:space="preserve"> of his </w:t>
             </w:r>
             <w:r>
               <w:rPr>
@@ -714,31 +735,7 @@
               <w:rPr>
                 <w:rFonts w:cstheme="minorHAnsi"/>
               </w:rPr>
-              <w:t xml:space="preserve">Ben </w:t>
-            </w:r>
-            <w:r>
-              <w:rPr>
-                <w:rFonts w:cstheme="minorHAnsi"/>
-              </w:rPr>
-              <w:t>currently has a full-time job which he uses to personally fund his start-up company</w:t>
-            </w:r>
-            <w:r>
-              <w:rPr>
-                <w:rFonts w:cstheme="minorHAnsi"/>
-              </w:rPr>
-              <w:t xml:space="preserve">.  </w:t>
-            </w:r>
-            <w:r>
-              <w:rPr>
-                <w:rFonts w:cstheme="minorHAnsi"/>
-              </w:rPr>
-              <w:t>He is a curious individual, who enjoys finding opportunities for innovation.</w:t>
-            </w:r>
-            <w:r>
-              <w:rPr>
-                <w:rFonts w:cstheme="minorHAnsi"/>
-              </w:rPr>
-              <w:t xml:space="preserve"> His has high hopes that the project will be able to promote </w:t>
+              <w:t xml:space="preserve">Ben currently has a full-time job which he uses to personally fund his start-up company.  He is a curious individual, who enjoys finding opportunities for innovation. His has high hopes that the project will be able to promote </w:t>
             </w:r>
             <w:r>
               <w:rPr>
@@ -747,7 +744,6 @@
               <w:t>python learning via gamification.</w:t>
             </w:r>
           </w:p>
-          <w:bookmarkEnd w:id="0"/>
           <w:p>
             <w:pPr>
               <w:rPr>
@@ -1035,7 +1031,13 @@
           <w:tcPr>
             <w:tcW w:w="8185" w:type="dxa"/>
           </w:tcPr>
-          <w:p/>
+          <w:p>
+            <w:r>
+              <w:t>Seb</w:t>
+            </w:r>
+            <w:bookmarkStart w:id="0" w:name="_GoBack"/>
+            <w:bookmarkEnd w:id="0"/>
+          </w:p>
         </w:tc>
       </w:tr>
     </w:tbl>
@@ -1051,8 +1053,8 @@
 </file>
 
 <file path=word/numbering.xml><?xml version="1.0" encoding="utf-8"?>
-<w:numbering xmlns:wpc="http://schemas.microsoft.com/office/word/2010/wordprocessingCanvas" xmlns:cx="http://schemas.microsoft.com/office/drawing/2014/chartex" xmlns:cx1="http://schemas.microsoft.com/office/drawing/2015/9/8/chartex" xmlns:cx2="http://schemas.microsoft.com/office/drawing/2015/10/21/chartex" xmlns:cx3="http://schemas.microsoft.com/office/drawing/2016/5/9/chartex" xmlns:cx4="http://schemas.microsoft.com/office/drawing/2016/5/10/chartex" xmlns:cx5="http://schemas.microsoft.com/office/drawing/2016/5/11/chartex" xmlns:cx6="http://schemas.microsoft.com/office/drawing/2016/5/12/chartex" xmlns:cx7="http://schemas.microsoft.com/office/drawing/2016/5/13/chartex" xmlns:cx8="http://schemas.microsoft.com/office/drawing/2016/5/14/chartex" xmlns:mc="http://schemas.openxmlformats.org/markup-compatibility/2006" xmlns:aink="http://schemas.microsoft.com/office/drawing/2016/ink" xmlns:am3d="http://schemas.microsoft.com/office/drawing/2017/model3d" xmlns:o="urn:schemas-microsoft-com:office:office" xmlns:r="http://schemas.openxmlformats.org/officeDocument/2006/relationships" xmlns:m="http://schemas.openxmlformats.org/officeDocument/2006/math" xmlns:v="urn:schemas-microsoft-com:vml" xmlns:wp14="http://schemas.microsoft.com/office/word/2010/wordprocessingDrawing" xmlns:wp="http://schemas.openxmlformats.org/drawingml/2006/wordprocessingDrawing" xmlns:w10="urn:schemas-microsoft-com:office:word" xmlns:w="http://schemas.openxmlformats.org/wordprocessingml/2006/main" xmlns:w14="http://schemas.microsoft.com/office/word/2010/wordml" xmlns:w15="http://schemas.microsoft.com/office/word/2012/wordml" xmlns:w16se="http://schemas.microsoft.com/office/word/2015/wordml/symex" xmlns:wpg="http://schemas.microsoft.com/office/word/2010/wordprocessingGroup" xmlns:wpi="http://schemas.microsoft.com/office/word/2010/wordprocessingInk" xmlns:wne="http://schemas.microsoft.com/office/word/2006/wordml" xmlns:wps="http://schemas.microsoft.com/office/word/2010/wordprocessingShape" mc:Ignorable="w14 w15 w16se wp14">
-  <w:abstractNum w:abstractNumId="0" w15:restartNumberingAfterBreak="0">
+<w:numbering xmlns:wpc="http://schemas.microsoft.com/office/word/2010/wordprocessingCanvas" xmlns:mo="http://schemas.microsoft.com/office/mac/office/2008/main" xmlns:mc="http://schemas.openxmlformats.org/markup-compatibility/2006" xmlns:mv="urn:schemas-microsoft-com:mac:vml" xmlns:o="urn:schemas-microsoft-com:office:office" xmlns:r="http://schemas.openxmlformats.org/officeDocument/2006/relationships" xmlns:m="http://schemas.openxmlformats.org/officeDocument/2006/math" xmlns:v="urn:schemas-microsoft-com:vml" xmlns:wp14="http://schemas.microsoft.com/office/word/2010/wordprocessingDrawing" xmlns:wp="http://schemas.openxmlformats.org/drawingml/2006/wordprocessingDrawing" xmlns:w10="urn:schemas-microsoft-com:office:word" xmlns:w="http://schemas.openxmlformats.org/wordprocessingml/2006/main" xmlns:w14="http://schemas.microsoft.com/office/word/2010/wordml" xmlns:w15="http://schemas.microsoft.com/office/word/2012/wordml" xmlns:wpg="http://schemas.microsoft.com/office/word/2010/wordprocessingGroup" xmlns:wpi="http://schemas.microsoft.com/office/word/2010/wordprocessingInk" xmlns:wne="http://schemas.microsoft.com/office/word/2006/wordml" xmlns:wps="http://schemas.microsoft.com/office/word/2010/wordprocessingShape" mc:Ignorable="w14 w15 wp14">
+  <w:abstractNum w:abstractNumId="0">
     <w:nsid w:val="0B3C3413"/>
     <w:multiLevelType w:val="hybridMultilevel"/>
     <w:tmpl w:val="A4503B2E"/>
@@ -1141,7 +1143,7 @@
       </w:pPr>
     </w:lvl>
   </w:abstractNum>
-  <w:abstractNum w:abstractNumId="1" w15:restartNumberingAfterBreak="0">
+  <w:abstractNum w:abstractNumId="1">
     <w:nsid w:val="0F002799"/>
     <w:multiLevelType w:val="hybridMultilevel"/>
     <w:tmpl w:val="BC86D8EA"/>
@@ -1230,7 +1232,7 @@
       </w:pPr>
     </w:lvl>
   </w:abstractNum>
-  <w:abstractNum w:abstractNumId="2" w15:restartNumberingAfterBreak="0">
+  <w:abstractNum w:abstractNumId="2">
     <w:nsid w:val="2F050889"/>
     <w:multiLevelType w:val="hybridMultilevel"/>
     <w:tmpl w:val="55DC729C"/>
@@ -1319,7 +1321,7 @@
       </w:pPr>
     </w:lvl>
   </w:abstractNum>
-  <w:abstractNum w:abstractNumId="3" w15:restartNumberingAfterBreak="0">
+  <w:abstractNum w:abstractNumId="3">
     <w:nsid w:val="439A3A8A"/>
     <w:multiLevelType w:val="hybridMultilevel"/>
     <w:tmpl w:val="1584E2E0"/>
@@ -1408,7 +1410,7 @@
       </w:pPr>
     </w:lvl>
   </w:abstractNum>
-  <w:abstractNum w:abstractNumId="4" w15:restartNumberingAfterBreak="0">
+  <w:abstractNum w:abstractNumId="4">
     <w:nsid w:val="4B6A606C"/>
     <w:multiLevelType w:val="hybridMultilevel"/>
     <w:tmpl w:val="983E2A9E"/>
@@ -1521,7 +1523,7 @@
       </w:rPr>
     </w:lvl>
   </w:abstractNum>
-  <w:abstractNum w:abstractNumId="5" w15:restartNumberingAfterBreak="0">
+  <w:abstractNum w:abstractNumId="5">
     <w:nsid w:val="52A711DF"/>
     <w:multiLevelType w:val="hybridMultilevel"/>
     <w:tmpl w:val="D376091A"/>
@@ -1610,7 +1612,7 @@
       </w:pPr>
     </w:lvl>
   </w:abstractNum>
-  <w:abstractNum w:abstractNumId="6" w15:restartNumberingAfterBreak="0">
+  <w:abstractNum w:abstractNumId="6">
     <w:nsid w:val="63ED3A4A"/>
     <w:multiLevelType w:val="hybridMultilevel"/>
     <w:tmpl w:val="DAB4E51C"/>
@@ -1696,7 +1698,7 @@
       </w:pPr>
     </w:lvl>
   </w:abstractNum>
-  <w:abstractNum w:abstractNumId="7" w15:restartNumberingAfterBreak="0">
+  <w:abstractNum w:abstractNumId="7">
     <w:nsid w:val="6637109A"/>
     <w:multiLevelType w:val="hybridMultilevel"/>
     <w:tmpl w:val="50BA8A60"/>
@@ -1809,7 +1811,7 @@
       </w:rPr>
     </w:lvl>
   </w:abstractNum>
-  <w:abstractNum w:abstractNumId="8" w15:restartNumberingAfterBreak="0">
+  <w:abstractNum w:abstractNumId="8">
     <w:nsid w:val="66A22D4A"/>
     <w:multiLevelType w:val="hybridMultilevel"/>
     <w:tmpl w:val="7F72DCA0"/>
@@ -1953,7 +1955,7 @@
 </file>
 
 <file path=word/styles.xml><?xml version="1.0" encoding="utf-8"?>
-<w:styles xmlns:mc="http://schemas.openxmlformats.org/markup-compatibility/2006" xmlns:r="http://schemas.openxmlformats.org/officeDocument/2006/relationships" xmlns:w="http://schemas.openxmlformats.org/wordprocessingml/2006/main" xmlns:w14="http://schemas.microsoft.com/office/word/2010/wordml" xmlns:w15="http://schemas.microsoft.com/office/word/2012/wordml" xmlns:w16se="http://schemas.microsoft.com/office/word/2015/wordml/symex" mc:Ignorable="w14 w15 w16se">
+<w:styles xmlns:mc="http://schemas.openxmlformats.org/markup-compatibility/2006" xmlns:r="http://schemas.openxmlformats.org/officeDocument/2006/relationships" xmlns:w="http://schemas.openxmlformats.org/wordprocessingml/2006/main" xmlns:w14="http://schemas.microsoft.com/office/word/2010/wordml" xmlns:w15="http://schemas.microsoft.com/office/word/2012/wordml" mc:Ignorable="w14 w15">
   <w:docDefaults>
     <w:rPrDefault>
       <w:rPr>
@@ -1969,7 +1971,7 @@
       </w:pPr>
     </w:pPrDefault>
   </w:docDefaults>
-  <w:latentStyles w:defLockedState="0" w:defUIPriority="99" w:defSemiHidden="0" w:defUnhideWhenUsed="0" w:defQFormat="0" w:count="375">
+  <w:latentStyles w:defLockedState="0" w:defUIPriority="99" w:defSemiHidden="0" w:defUnhideWhenUsed="0" w:defQFormat="0" w:count="382">
     <w:lsdException w:name="Normal" w:uiPriority="0" w:qFormat="1"/>
     <w:lsdException w:name="heading 1" w:uiPriority="9" w:qFormat="1"/>
     <w:lsdException w:name="heading 2" w:semiHidden="1" w:uiPriority="9" w:unhideWhenUsed="1" w:qFormat="1"/>
@@ -2343,7 +2345,6 @@
     <w:lsdException w:name="List Table 7 Colorful Accent 6" w:uiPriority="52"/>
     <w:lsdException w:name="Mention" w:semiHidden="1" w:unhideWhenUsed="1"/>
     <w:lsdException w:name="Smart Hyperlink" w:semiHidden="1" w:unhideWhenUsed="1"/>
-    <w:lsdException w:name="Unresolved Mention" w:semiHidden="1" w:unhideWhenUsed="1"/>
   </w:latentStyles>
   <w:style w:type="paragraph" w:default="1" w:styleId="Normal">
     <w:name w:val="Normal"/>
@@ -2385,6 +2386,7 @@
       <w:spacing w:after="0" w:line="240" w:lineRule="auto"/>
     </w:pPr>
     <w:tblPr>
+      <w:tblInd w:w="0" w:type="dxa"/>
       <w:tblBorders>
         <w:top w:val="single" w:sz="4" w:space="0" w:color="auto"/>
         <w:left w:val="single" w:sz="4" w:space="0" w:color="auto"/>
@@ -2393,6 +2395,12 @@
         <w:insideH w:val="single" w:sz="4" w:space="0" w:color="auto"/>
         <w:insideV w:val="single" w:sz="4" w:space="0" w:color="auto"/>
       </w:tblBorders>
+      <w:tblCellMar>
+        <w:top w:w="0" w:type="dxa"/>
+        <w:left w:w="108" w:type="dxa"/>
+        <w:bottom w:w="0" w:type="dxa"/>
+        <w:right w:w="108" w:type="dxa"/>
+      </w:tblCellMar>
     </w:tblPr>
   </w:style>
   <w:style w:type="paragraph" w:styleId="ListParagraph">
@@ -2698,7 +2706,7 @@
 </file>
 
 <file path=customXml/itemProps1.xml><?xml version="1.0" encoding="utf-8"?>
-<ds:datastoreItem xmlns:ds="http://schemas.openxmlformats.org/officeDocument/2006/customXml" ds:itemID="{E1CFD276-ECEB-4F71-9F59-E8E35F218465}">
+<ds:datastoreItem xmlns:ds="http://schemas.openxmlformats.org/officeDocument/2006/customXml" ds:itemID="{C53BFB82-444E-6846-8D57-6DEA0AEDC307}">
   <ds:schemaRefs>
     <ds:schemaRef ds:uri="http://schemas.openxmlformats.org/officeDocument/2006/bibliography"/>
   </ds:schemaRefs>

</xml_diff>